<commit_message>
PaB article in english
</commit_message>
<xml_diff>
--- a/public/articles/Jak poprawnie kupować klocki w stacjonarnym PICK A BRICK.docx
+++ b/public/articles/Jak poprawnie kupować klocki w stacjonarnym PICK A BRICK.docx
@@ -3,40 +3,13 @@
 <w:document xmlns:wpc="http://schemas.microsoft.com/office/word/2010/wordprocessingCanvas" xmlns:cx="http://schemas.microsoft.com/office/drawing/2014/chartex" xmlns:cx1="http://schemas.microsoft.com/office/drawing/2015/9/8/chartex" xmlns:cx2="http://schemas.microsoft.com/office/drawing/2015/10/21/chartex" xmlns:cx3="http://schemas.microsoft.com/office/drawing/2016/5/9/chartex" xmlns:cx4="http://schemas.microsoft.com/office/drawing/2016/5/10/chartex" xmlns:cx5="http://schemas.microsoft.com/office/drawing/2016/5/11/chartex" xmlns:cx6="http://schemas.microsoft.com/office/drawing/2016/5/12/chartex" xmlns:cx7="http://schemas.microsoft.com/office/drawing/2016/5/13/chartex" xmlns:cx8="http://schemas.microsoft.com/office/drawing/2016/5/14/chartex" xmlns:mc="http://schemas.openxmlformats.org/markup-compatibility/2006" xmlns:aink="http://schemas.microsoft.com/office/drawing/2016/ink" xmlns:am3d="http://schemas.microsoft.com/office/drawing/2017/model3d" xmlns:o="urn:schemas-microsoft-com:office:office" xmlns:oel="http://schemas.microsoft.com/office/2019/extlst" xmlns:r="http://schemas.openxmlformats.org/officeDocument/2006/relationships" xmlns:m="http://schemas.openxmlformats.org/officeDocument/2006/math" xmlns:v="urn:schemas-microsoft-com:vml" xmlns:wp14="http://schemas.microsoft.com/office/word/2010/wordprocessingDrawing" xmlns:wp="http://schemas.openxmlformats.org/drawingml/2006/wordprocessingDrawing" xmlns:w10="urn:schemas-microsoft-com:office:word" xmlns:w="http://schemas.openxmlformats.org/wordprocessingml/2006/main" xmlns:w14="http://schemas.microsoft.com/office/word/2010/wordml" xmlns:w15="http://schemas.microsoft.com/office/word/2012/wordml" xmlns:w16cex="http://schemas.microsoft.com/office/word/2018/wordml/cex" xmlns:w16cid="http://schemas.microsoft.com/office/word/2016/wordml/cid" xmlns:w16="http://schemas.microsoft.com/office/word/2018/wordml" xmlns:w16du="http://schemas.microsoft.com/office/word/2023/wordml/word16du" xmlns:w16sdtdh="http://schemas.microsoft.com/office/word/2020/wordml/sdtdatahash" xmlns:w16sdtfl="http://schemas.microsoft.com/office/word/2024/wordml/sdtformatlock" xmlns:w16se="http://schemas.microsoft.com/office/word/2015/wordml/symex" xmlns:wpg="http://schemas.microsoft.com/office/word/2010/wordprocessingGroup" xmlns:wpi="http://schemas.microsoft.com/office/word/2010/wordprocessingInk" xmlns:wne="http://schemas.microsoft.com/office/word/2006/wordml" xmlns:wps="http://schemas.microsoft.com/office/word/2010/wordprocessingShape" mc:Ignorable="w14 w15 w16se w16cid w16 w16cex w16sdtdh w16sdtfl w16du wp14">
   <w:body>
     <w:p>
-      <w:pPr>
-        <w:jc w:val="center"/>
-        <w:rPr>
-          <w:b/>
-          <w:bCs/>
-          <w:sz w:val="32"/>
-          <w:szCs w:val="32"/>
-        </w:rPr>
-      </w:pPr>
-      <w:r>
-        <w:rPr>
-          <w:b/>
-          <w:bCs/>
-          <w:sz w:val="32"/>
-          <w:szCs w:val="32"/>
-        </w:rPr>
+      <w:r>
         <w:t>Jak poprawnie kupować klocki w</w:t>
       </w:r>
       <w:r>
-        <w:rPr>
-          <w:b/>
-          <w:bCs/>
-          <w:sz w:val="32"/>
-          <w:szCs w:val="32"/>
-        </w:rPr>
         <w:t xml:space="preserve"> stacjonarnym</w:t>
       </w:r>
       <w:r>
-        <w:rPr>
-          <w:b/>
-          <w:bCs/>
-          <w:sz w:val="32"/>
-          <w:szCs w:val="32"/>
-        </w:rPr>
         <w:t xml:space="preserve"> PICK A BRICK?</w:t>
       </w:r>
     </w:p>
@@ -58,10 +31,7 @@
       </w:r>
       <w:proofErr w:type="spellEnd"/>
       <w:r>
-        <w:t xml:space="preserve">” – ten na stronie Lego, oraz ten w oficjalnym stacjonarnym sklepie, które znajdziemy zwykle w większych miastach. </w:t>
-      </w:r>
-      <w:r>
-        <w:t xml:space="preserve"> Na stronie Lego możemy kupić bardzo dużo rodzajów klocków w różnych kolorach i nielimitowanej ilości, za to w salonie – dostajemy papierowe pudełko, niegdyś plastikowe kubki i wsadzamy ile klocków się zmieści. Jest to o wiele tańsza opcja niż kupowanie pojedynczych sztuk elementów, szczególnie jeśli potrzebujemy więcej sztuk, np. 500. Gdy jednak </w:t>
+        <w:t xml:space="preserve">” – ten na stronie Lego, oraz ten w oficjalnym stacjonarnym sklepie, które znajdziemy zwykle w większych miastach.  Na stronie Lego możemy kupić bardzo dużo rodzajów klocków w różnych kolorach i nielimitowanej ilości, za to w salonie – dostajemy papierowe pudełko, niegdyś plastikowe kubki i wsadzamy ile klocków się zmieści. Jest to o wiele tańsza opcja niż kupowanie pojedynczych sztuk elementów, szczególnie jeśli potrzebujemy więcej sztuk, np. 500. Gdy jednak </w:t>
       </w:r>
       <w:r>
         <w:t xml:space="preserve">brakuje nam kilku klocków brakujących do zestawów, używamy albo strony Lego, albo </w:t>
@@ -108,35 +78,13 @@
       </w:r>
     </w:p>
     <w:p>
-      <w:pPr>
-        <w:rPr>
-          <w:b/>
-          <w:bCs/>
-        </w:rPr>
-      </w:pPr>
-      <w:r>
-        <w:rPr>
-          <w:b/>
-          <w:bCs/>
-        </w:rPr>
+      <w:r>
         <w:t>Jakich klocków nie kupować?</w:t>
       </w:r>
     </w:p>
     <w:p>
       <w:r>
-        <w:t>Zwykłych klocków 2</w:t>
-      </w:r>
-      <w:r>
-        <w:t>×</w:t>
-      </w:r>
-      <w:r>
-        <w:t>2 i 2</w:t>
-      </w:r>
-      <w:r>
-        <w:t>×</w:t>
-      </w:r>
-      <w:r>
-        <w:t xml:space="preserve">4!  To one zajmują najwięcej miejsca, a są najtańsze! Zawsze sprawdźcie też cenę klocka na </w:t>
+        <w:t xml:space="preserve">Zwykłych klocków 2×2 i 2×4!  To one zajmują najwięcej miejsca, a są najtańsze! Zawsze sprawdźcie też cenę klocka na </w:t>
       </w:r>
       <w:proofErr w:type="spellStart"/>
       <w:r>
@@ -151,47 +99,13 @@
       </w:r>
     </w:p>
     <w:p>
-      <w:pPr>
-        <w:rPr>
-          <w:b/>
-          <w:bCs/>
-        </w:rPr>
-      </w:pPr>
-      <w:r>
-        <w:rPr>
-          <w:b/>
-          <w:bCs/>
-        </w:rPr>
+      <w:r>
         <w:t>A teraz do rzeczy: czyli jak upchać więcej klocków do małego papierowego pudełka niż wydaje się to możliwe?</w:t>
       </w:r>
     </w:p>
     <w:p>
       <w:r>
-        <w:t xml:space="preserve">Musicie zacząć od tego jakich klocków potrzebujecie i w jakich ilościach. Mamy do wyboru dwa pudełka: </w:t>
-      </w:r>
-      <w:r>
-        <w:t xml:space="preserve">małe (zielone) </w:t>
-      </w:r>
-      <w:r>
-        <w:t>i duże (niebieskie), o odpowiednich wymiarach 9 × 9 </w:t>
-      </w:r>
-      <w:r>
-        <w:t>×</w:t>
-      </w:r>
-      <w:r>
-        <w:t> 5,5 cm oraz 18 </w:t>
-      </w:r>
-      <w:r>
-        <w:t>×</w:t>
-      </w:r>
-      <w:r>
-        <w:t> 18 </w:t>
-      </w:r>
-      <w:r>
-        <w:t>×</w:t>
-      </w:r>
-      <w:r>
-        <w:t> 5,5 cm. Aktualnie ich ceny to</w:t>
+        <w:t>Musicie zacząć od tego jakich klocków potrzebujecie i w jakich ilościach. Mamy do wyboru dwa pudełka: małe (zielone) i duże (niebieskie), o odpowiednich wymiarach 9 × 9 × 5,5 cm oraz 18 × 18 × 5,5 cm. Aktualnie ich ceny to</w:t>
       </w:r>
       <w:r>
         <w:t xml:space="preserve"> około 45</w:t>
@@ -204,13 +118,6 @@
       </w:r>
     </w:p>
     <w:p>
-      <w:pPr>
-        <w:pStyle w:val="Akapitzlist"/>
-        <w:numPr>
-          <w:ilvl w:val="0"/>
-          <w:numId w:val="3"/>
-        </w:numPr>
-      </w:pPr>
       <w:r>
         <w:t>Jeśli ch</w:t>
       </w:r>
@@ -230,17 +137,7 @@
         <w:t xml:space="preserve"> lub klocki 1×2</w:t>
       </w:r>
       <w:r>
-        <w:t xml:space="preserve"> zmieścimy ich do dużego pudełka 720, a do małego 360. </w:t>
-      </w:r>
-      <w:r>
-        <w:rPr>
-          <w:b/>
-          <w:bCs/>
-        </w:rPr>
-        <w:t>Ale nie tak szybko!</w:t>
-      </w:r>
-      <w:r>
-        <w:t xml:space="preserve"> Jeśli wrzuci</w:t>
+        <w:t xml:space="preserve"> zmieścimy ich do dużego pudełka 720, a do małego 360. Ale nie tak szybko! Jeśli wrzuci</w:t>
       </w:r>
       <w:r>
         <w:t>cie</w:t>
@@ -252,34 +149,10 @@
         <w:t>cie</w:t>
       </w:r>
       <w:r>
-        <w:t xml:space="preserve"> ich około 30% mniej, co już nie będzie tak dobrym interesem. </w:t>
-      </w:r>
-      <w:r>
-        <w:rPr>
-          <w:b/>
-          <w:bCs/>
-        </w:rPr>
-        <w:t xml:space="preserve">Łączymy je po 9 </w:t>
-      </w:r>
-      <w:r>
-        <w:t xml:space="preserve">(jedną na drugiej), i układamy je piętrami. W ten sposób zmieścimy ich najwięcej w pudełku. Ale, jest jeszcze jedna rzecz – zanim włożycie te „paski” do pudełka, </w:t>
-      </w:r>
-      <w:r>
-        <w:rPr>
-          <w:b/>
-          <w:bCs/>
-        </w:rPr>
-        <w:t>doczepcie płaski klocek</w:t>
-      </w:r>
-      <w:r>
-        <w:t xml:space="preserve"> (</w:t>
+        <w:t xml:space="preserve"> ich około 30% mniej, co już nie będzie tak dobrym interesem. Łączymy je po 9 (jedną na drugiej), i układamy je piętrami. W ten sposób zmieścimy ich najwięcej w pudełku. Ale, jest jeszcze jedna rzecz – zanim włożycie te „paski” do pudełka, doczepcie płaski klocek (</w:t>
       </w:r>
       <w:proofErr w:type="spellStart"/>
       <w:r>
-        <w:rPr>
-          <w:i/>
-          <w:iCs/>
-        </w:rPr>
         <w:t>tile</w:t>
       </w:r>
       <w:proofErr w:type="spellEnd"/>
@@ -288,26 +161,14 @@
       </w:r>
       <w:proofErr w:type="spellStart"/>
       <w:r>
-        <w:rPr>
-          <w:i/>
-          <w:iCs/>
-        </w:rPr>
         <w:t>tile</w:t>
       </w:r>
       <w:proofErr w:type="spellEnd"/>
       <w:r>
-        <w:rPr>
-          <w:i/>
-          <w:iCs/>
-        </w:rPr>
         <w:t xml:space="preserve"> </w:t>
       </w:r>
       <w:proofErr w:type="spellStart"/>
       <w:r>
-        <w:rPr>
-          <w:i/>
-          <w:iCs/>
-        </w:rPr>
         <w:t>modifyed</w:t>
       </w:r>
       <w:proofErr w:type="spellEnd"/>
@@ -333,13 +194,7 @@
         </mc:AlternateContent>
       </w:r>
       <w:r>
-        <w:t>), to weźcie je – może się kiedyś przydadzą, albo je sprzedacie. Oczywiście, gdy wasze klocki są o wymiarach 1</w:t>
-      </w:r>
-      <w:r>
-        <w:t>×</w:t>
-      </w:r>
-      <w:r>
-        <w:t xml:space="preserve">4, albo </w:t>
+        <w:t xml:space="preserve">), to weźcie je – może się kiedyś przydadzą, albo je sprzedacie. Oczywiście, gdy wasze klocki są o wymiarach 1×4, albo </w:t>
       </w:r>
       <w:proofErr w:type="spellStart"/>
       <w:r>
@@ -369,10 +224,6 @@
       </w:r>
       <w:proofErr w:type="spellStart"/>
       <w:r>
-        <w:rPr>
-          <w:i/>
-          <w:iCs/>
-        </w:rPr>
         <w:t>tile</w:t>
       </w:r>
       <w:proofErr w:type="spellEnd"/>
@@ -380,183 +231,46 @@
         <w:t>.</w:t>
       </w:r>
       <w:r>
-        <w:t xml:space="preserve"> W ten sposób </w:t>
-      </w:r>
-      <w:r>
-        <w:rPr>
-          <w:b/>
-          <w:bCs/>
-        </w:rPr>
-        <w:t>maksymalnie wykorzystacie przestrzeń</w:t>
-      </w:r>
-      <w:r>
-        <w:t xml:space="preserve"> i nabędziecie więcej klocków.</w:t>
+        <w:t xml:space="preserve"> W ten sposób maksymalnie wykorzystacie przestrzeń i nabędziecie więcej klocków.</w:t>
       </w:r>
     </w:p>
     <w:p>
-      <w:pPr>
-        <w:ind w:left="708"/>
-        <w:rPr>
-          <w:sz w:val="22"/>
-          <w:szCs w:val="22"/>
-        </w:rPr>
-      </w:pPr>
-      <w:r>
-        <w:rPr>
-          <w:sz w:val="22"/>
-          <w:szCs w:val="22"/>
-        </w:rPr>
+      <w:r>
         <w:t>Tak wygląda poprawnie zrobiony „pasek”.</w:t>
+      </w:r>
+    </w:p>
+    <w:p/>
+    <w:p>
+      <w:r>
+        <w:t xml:space="preserve">Jeśli potrzebujecie płytki, będziemy działali na podobnych zasadach – najpierw łączymy je ze sobą (płytka na płytce), a dopiero później wkładacie do pudełka. Pamiętajcie aby dołożyć </w:t>
+      </w:r>
+      <w:proofErr w:type="spellStart"/>
+      <w:r>
+        <w:t>tile</w:t>
+      </w:r>
+      <w:proofErr w:type="spellEnd"/>
+      <w:r>
+        <w:t xml:space="preserve"> na koniec, ponieważ teraz też zadziała zasada z pierwszego punktu, a kolejne płytka może nagiąć pudełko, co będzie problematyczne przy jego zamykaniu. </w:t>
       </w:r>
     </w:p>
     <w:p>
-      <w:pPr>
-        <w:ind w:left="708"/>
-        <w:rPr>
-          <w:sz w:val="22"/>
-          <w:szCs w:val="22"/>
-        </w:rPr>
-      </w:pPr>
-      <w:r>
-        <w:rPr>
-          <w:noProof/>
-          <w:sz w:val="22"/>
-          <w:szCs w:val="22"/>
-        </w:rPr>
-        <w:drawing>
-          <wp:inline distT="0" distB="0" distL="0" distR="0" wp14:anchorId="5D118E5A" wp14:editId="5F467E11">
-            <wp:extent cx="1759260" cy="1319543"/>
-            <wp:effectExtent l="0" t="0" r="0" b="0"/>
-            <wp:docPr id="465031468" name="Obraz 1" descr="Obraz zawierający cegła"/>
-            <wp:cNvGraphicFramePr>
-              <a:graphicFrameLocks xmlns:a="http://schemas.openxmlformats.org/drawingml/2006/main" noChangeAspect="1"/>
-            </wp:cNvGraphicFramePr>
-            <a:graphic xmlns:a="http://schemas.openxmlformats.org/drawingml/2006/main">
-              <a:graphicData uri="http://schemas.openxmlformats.org/drawingml/2006/picture">
-                <pic:pic xmlns:pic="http://schemas.openxmlformats.org/drawingml/2006/picture">
-                  <pic:nvPicPr>
-                    <pic:cNvPr id="465031468" name="Obraz 1" descr="Obraz zawierający cegła"/>
-                    <pic:cNvPicPr/>
-                  </pic:nvPicPr>
-                  <pic:blipFill>
-                    <a:blip r:embed="rId7" cstate="print">
-                      <a:extLst>
-                        <a:ext uri="{28A0092B-C50C-407E-A947-70E740481C1C}">
-                          <a14:useLocalDpi xmlns:a14="http://schemas.microsoft.com/office/drawing/2010/main" val="0"/>
-                        </a:ext>
-                      </a:extLst>
-                    </a:blip>
-                    <a:stretch>
-                      <a:fillRect/>
-                    </a:stretch>
-                  </pic:blipFill>
-                  <pic:spPr>
-                    <a:xfrm>
-                      <a:off x="0" y="0"/>
-                      <a:ext cx="1786382" cy="1339886"/>
-                    </a:xfrm>
-                    <a:prstGeom prst="rect">
-                      <a:avLst/>
-                    </a:prstGeom>
-                  </pic:spPr>
-                </pic:pic>
-              </a:graphicData>
-            </a:graphic>
-          </wp:inline>
-        </w:drawing>
-      </w:r>
-    </w:p>
-    <w:p>
-      <w:pPr>
-        <w:pStyle w:val="Akapitzlist"/>
-        <w:numPr>
-          <w:ilvl w:val="0"/>
-          <w:numId w:val="3"/>
-        </w:numPr>
-      </w:pPr>
-      <w:r>
-        <w:t xml:space="preserve">Jeśli potrzebujecie </w:t>
-      </w:r>
-      <w:r>
-        <w:rPr>
-          <w:b/>
-          <w:bCs/>
-        </w:rPr>
-        <w:t>płytki</w:t>
-      </w:r>
-      <w:r>
-        <w:t xml:space="preserve">, będziemy działali na podobnych zasadach – najpierw łączymy je ze sobą (płytka na płytce), a dopiero później wkładacie do pudełka. Pamiętajcie aby </w:t>
-      </w:r>
-      <w:r>
-        <w:rPr>
-          <w:b/>
-          <w:bCs/>
-        </w:rPr>
-        <w:t xml:space="preserve">dołożyć </w:t>
+      <w:r>
+        <w:t xml:space="preserve">Kolejny punkt – potrzebujecie rośliny, detale, lub jakieś klocki, których nie da się połączyć (nie dotyczy to </w:t>
       </w:r>
       <w:proofErr w:type="spellStart"/>
       <w:r>
-        <w:rPr>
-          <w:b/>
-          <w:bCs/>
-          <w:i/>
-          <w:iCs/>
-        </w:rPr>
-        <w:t>tile</w:t>
+        <w:t>til’i</w:t>
       </w:r>
       <w:proofErr w:type="spellEnd"/>
       <w:r>
-        <w:rPr>
-          <w:b/>
-          <w:bCs/>
-          <w:i/>
-          <w:iCs/>
-        </w:rPr>
-        <w:t xml:space="preserve"> </w:t>
-      </w:r>
-      <w:r>
-        <w:rPr>
-          <w:b/>
-          <w:bCs/>
-        </w:rPr>
+        <w:t xml:space="preserve">). Tutaj naprawdę będziemy upychać. Na początek dajcie małą warstwę małych elementów, wyżej większe elementy, następnie znowu mniejsze. Co jakiś czas potrząsajcie pudełkiem, aby mniejsze elementy, np. </w:t>
+      </w:r>
+      <w:r>
+        <w:t xml:space="preserve">okrągłe kwiatki 1×1 zapchały puste miejsce między większymi elementami. Takim sposobem dojdziecie do góry. Elementy, które warto układać tą metodą to: roślinki, świeczniki, </w:t>
+      </w:r>
+      <w:r>
         <w:lastRenderedPageBreak/>
-        <w:t>na koniec</w:t>
-      </w:r>
-      <w:r>
-        <w:t xml:space="preserve">, ponieważ teraz też zadziała zasada z pierwszego punktu, a kolejne płytka może nagiąć pudełko, co będzie problematyczne przy jego zamykaniu. </w:t>
-      </w:r>
-    </w:p>
-    <w:p>
-      <w:pPr>
-        <w:pStyle w:val="Akapitzlist"/>
-        <w:numPr>
-          <w:ilvl w:val="0"/>
-          <w:numId w:val="3"/>
-        </w:numPr>
-      </w:pPr>
-      <w:r>
-        <w:t xml:space="preserve">Kolejny punkt – potrzebujecie rośliny, detale, lub jakieś klocki, których nie da się połączyć (nie dotyczy to </w:t>
-      </w:r>
-      <w:proofErr w:type="spellStart"/>
-      <w:r>
-        <w:rPr>
-          <w:i/>
-          <w:iCs/>
-        </w:rPr>
-        <w:t>til’i</w:t>
-      </w:r>
-      <w:proofErr w:type="spellEnd"/>
-      <w:r>
-        <w:t xml:space="preserve">). Tutaj naprawdę będziemy upychać. Na początek dajcie małą warstwę małych elementów, wyżej większe elementy, następnie znowu mniejsze. Co jakiś czas potrząsajcie pudełkiem, aby mniejsze elementy, np. </w:t>
-      </w:r>
-      <w:r>
-        <w:t>okrągłe kwiatki 1</w:t>
-      </w:r>
-      <w:r>
-        <w:t>×</w:t>
-      </w:r>
-      <w:r>
-        <w:t xml:space="preserve">1 zapchały puste miejsce między większymi elementami. Takim sposobem dojdziecie do góry. Elementy, które warto układać tą metodą to: roślinki, świeczniki, świeczki, drobne jedzenie (to rzadko się zdarza), kości itp. itd.. Należy zapełniać pustą przestrzeń, nawet nieprzydatnymi, ale małymi elementami, aby po prostu mieć więcej klocków. </w:t>
+        <w:t xml:space="preserve">świeczki, drobne jedzenie (to rzadko się zdarza), kości itp. itd.. Należy zapełniać pustą przestrzeń, nawet nieprzydatnymi, ale małymi elementami, aby po prostu mieć więcej klocków. </w:t>
       </w:r>
       <w:r>
         <w:rPr>
@@ -581,22 +295,11 @@
       </w:r>
     </w:p>
     <w:p>
-      <w:pPr>
-        <w:pStyle w:val="Akapitzlist"/>
-        <w:numPr>
-          <w:ilvl w:val="0"/>
-          <w:numId w:val="3"/>
-        </w:numPr>
-      </w:pPr>
       <w:r>
         <w:t xml:space="preserve">I ostatnia rzecz – </w:t>
       </w:r>
       <w:proofErr w:type="spellStart"/>
       <w:r>
-        <w:rPr>
-          <w:i/>
-          <w:iCs/>
-        </w:rPr>
         <w:t>tile</w:t>
       </w:r>
       <w:proofErr w:type="spellEnd"/>
@@ -605,28 +308,11 @@
       </w:r>
       <w:proofErr w:type="spellStart"/>
       <w:r>
-        <w:rPr>
-          <w:i/>
-          <w:iCs/>
-        </w:rPr>
         <w:t>tile</w:t>
       </w:r>
       <w:proofErr w:type="spellEnd"/>
       <w:r>
-        <w:rPr>
-          <w:i/>
-          <w:iCs/>
-        </w:rPr>
-        <w:t xml:space="preserve"> </w:t>
-      </w:r>
-      <w:r>
-        <w:t>2</w:t>
-      </w:r>
-      <w:r>
-        <w:t>×</w:t>
-      </w:r>
-      <w:r>
-        <w:t xml:space="preserve">4 zalecam jednak poukładać je, ponieważ ich rozmiary ułatwią robienie tego. </w:t>
+        <w:t xml:space="preserve"> 2×4 zalecam jednak poukładać je, ponieważ ich rozmiary ułatwią robienie tego. </w:t>
       </w:r>
     </w:p>
     <w:p>

</xml_diff>